<commit_message>
ini adalah tugas 5 MySql
</commit_message>
<xml_diff>
--- a/Tugas 5 NF 1 dan NF 2.docx
+++ b/Tugas 5 NF 1 dan NF 2.docx
@@ -71,22 +71,15 @@
       </w:r>
     </w:p>
     <w:p>
-      <w:pPr>
-        <w:rPr>
-          <w:noProof/>
-        </w:rPr>
-      </w:pPr>
-    </w:p>
-    <w:p>
       <w:r>
         <w:rPr>
           <w:noProof/>
         </w:rPr>
         <w:drawing>
-          <wp:inline distT="0" distB="0" distL="0" distR="0" wp14:anchorId="29211279" wp14:editId="26336029">
-            <wp:extent cx="4038600" cy="1989458"/>
+          <wp:inline distT="0" distB="0" distL="0" distR="0" wp14:anchorId="1D123108" wp14:editId="367AF8FA">
+            <wp:extent cx="4533900" cy="2211659"/>
             <wp:effectExtent l="0" t="0" r="0" b="0"/>
-            <wp:docPr id="775264014" name="Picture 1"/>
+            <wp:docPr id="1848481530" name="Picture 1"/>
             <wp:cNvGraphicFramePr>
               <a:graphicFrameLocks xmlns:a="http://schemas.openxmlformats.org/drawingml/2006/main" noChangeAspect="1"/>
             </wp:cNvGraphicFramePr>
@@ -94,18 +87,18 @@
               <a:graphicData uri="http://schemas.openxmlformats.org/drawingml/2006/picture">
                 <pic:pic xmlns:pic="http://schemas.openxmlformats.org/drawingml/2006/picture">
                   <pic:nvPicPr>
-                    <pic:cNvPr id="775264014" name=""/>
+                    <pic:cNvPr id="1848481530" name=""/>
                     <pic:cNvPicPr/>
                   </pic:nvPicPr>
                   <pic:blipFill rotWithShape="1">
                     <a:blip r:embed="rId5"/>
-                    <a:srcRect l="15788" t="40197" r="50476" b="30246"/>
+                    <a:srcRect l="6148" t="40788" r="59783" b="29656"/>
                     <a:stretch/>
                   </pic:blipFill>
                   <pic:spPr bwMode="auto">
                     <a:xfrm>
                       <a:off x="0" y="0"/>
-                      <a:ext cx="4048914" cy="1994539"/>
+                      <a:ext cx="4545297" cy="2217218"/>
                     </a:xfrm>
                     <a:prstGeom prst="rect">
                       <a:avLst/>
@@ -139,10 +132,10 @@
           <w:noProof/>
         </w:rPr>
         <w:drawing>
-          <wp:inline distT="0" distB="0" distL="0" distR="0" wp14:anchorId="1C5384F1" wp14:editId="5B49824F">
-            <wp:extent cx="4124325" cy="2382943"/>
+          <wp:inline distT="0" distB="0" distL="0" distR="0" wp14:anchorId="7C1C9481" wp14:editId="536B922E">
+            <wp:extent cx="4657725" cy="2156354"/>
             <wp:effectExtent l="0" t="0" r="0" b="0"/>
-            <wp:docPr id="262479031" name="Picture 1"/>
+            <wp:docPr id="1583052385" name="Picture 1"/>
             <wp:cNvGraphicFramePr>
               <a:graphicFrameLocks xmlns:a="http://schemas.openxmlformats.org/drawingml/2006/main" noChangeAspect="1"/>
             </wp:cNvGraphicFramePr>
@@ -150,18 +143,18 @@
               <a:graphicData uri="http://schemas.openxmlformats.org/drawingml/2006/picture">
                 <pic:pic xmlns:pic="http://schemas.openxmlformats.org/drawingml/2006/picture">
                   <pic:nvPicPr>
-                    <pic:cNvPr id="262479031" name=""/>
+                    <pic:cNvPr id="1583052385" name=""/>
                     <pic:cNvPicPr/>
                   </pic:nvPicPr>
                   <pic:blipFill rotWithShape="1">
                     <a:blip r:embed="rId5"/>
-                    <a:srcRect l="56669" t="40197" r="13417" b="29064"/>
+                    <a:srcRect l="47197" t="40492" r="16906" b="29951"/>
                     <a:stretch/>
                   </pic:blipFill>
                   <pic:spPr bwMode="auto">
                     <a:xfrm>
                       <a:off x="0" y="0"/>
-                      <a:ext cx="4128455" cy="2385329"/>
+                      <a:ext cx="4678129" cy="2165800"/>
                     </a:xfrm>
                     <a:prstGeom prst="rect">
                       <a:avLst/>

</xml_diff>